<commit_message>
Hozzáadva GitHub feltöltési útmutató
</commit_message>
<xml_diff>
--- a/GitHub_feltoltes_lepesrol_lepesre.docx
+++ b/GitHub_feltoltes_lepesrol_lepesre.docx
@@ -6,8 +6,37 @@
       <w:pPr>
         <w:pStyle w:val="Cm"/>
       </w:pPr>
+    </w:p>
+    <w:p>
+      <w:pPr>
+        <w:pStyle w:val="Cm"/>
+      </w:pPr>
       <w:r>
-        <w:t>GitHub feltöltés – Lépésről lépésre (Git Bash)</w:t>
+        <w:t xml:space="preserve">GitHub </w:t>
+      </w:r>
+      <w:proofErr w:type="spellStart"/>
+      <w:r>
+        <w:t>feltöltés</w:t>
+      </w:r>
+      <w:proofErr w:type="spellEnd"/>
+      <w:r>
+        <w:t xml:space="preserve"> – </w:t>
+      </w:r>
+      <w:proofErr w:type="spellStart"/>
+      <w:r>
+        <w:t>Lépésről</w:t>
+      </w:r>
+      <w:proofErr w:type="spellEnd"/>
+      <w:r>
+        <w:t xml:space="preserve"> </w:t>
+      </w:r>
+      <w:proofErr w:type="spellStart"/>
+      <w:r>
+        <w:t>lépésre</w:t>
+      </w:r>
+      <w:proofErr w:type="spellEnd"/>
+      <w:r>
+        <w:t xml:space="preserve"> (Git Bash)</w:t>
       </w:r>
     </w:p>
     <w:p>
@@ -137,6 +166,7 @@
         <w:pStyle w:val="Felsorols"/>
       </w:pPr>
       <w:r>
+        <w:lastRenderedPageBreak/>
         <w:t>git remote remove origin   # ha már létezik rosszul</w:t>
       </w:r>
     </w:p>
@@ -145,7 +175,6 @@
         <w:pStyle w:val="Felsorols"/>
       </w:pPr>
       <w:r>
-        <w:lastRenderedPageBreak/>
         <w:t>git remote add origin https://github.com/&lt;YOUR_GITHUB_USERNAME&gt;/ndc-api-contracts.git</w:t>
       </w:r>
     </w:p>

</xml_diff>